<commit_message>
Uploaded a new version of Sau walkthroughs
Correct a mistake: "on Internet" into "on the Internet"
</commit_message>
<xml_diff>
--- a/HTB/Linux/Easy/Sau/Sau Walkthrough.docx
+++ b/HTB/Linux/Easy/Sau/Sau Walkthrough.docx
@@ -1,6 +1,6 @@
 
 <file path=word/document.xml><?xml version="1.0" encoding="utf-8"?>
-<w:document xmlns:wpc="http://schemas.microsoft.com/office/word/2010/wordprocessingCanvas" xmlns:cx="http://schemas.microsoft.com/office/drawing/2014/chartex" xmlns:cx1="http://schemas.microsoft.com/office/drawing/2015/9/8/chartex" xmlns:cx2="http://schemas.microsoft.com/office/drawing/2015/10/21/chartex" xmlns:cx3="http://schemas.microsoft.com/office/drawing/2016/5/9/chartex" xmlns:cx4="http://schemas.microsoft.com/office/drawing/2016/5/10/chartex" xmlns:cx5="http://schemas.microsoft.com/office/drawing/2016/5/11/chartex" xmlns:cx6="http://schemas.microsoft.com/office/drawing/2016/5/12/chartex" xmlns:cx7="http://schemas.microsoft.com/office/drawing/2016/5/13/chartex" xmlns:cx8="http://schemas.microsoft.com/office/drawing/2016/5/14/chartex" xmlns:mc="http://schemas.openxmlformats.org/markup-compatibility/2006" xmlns:aink="http://schemas.microsoft.com/office/drawing/2016/ink" xmlns:am3d="http://schemas.microsoft.com/office/drawing/2017/model3d" xmlns:o="urn:schemas-microsoft-com:office:office" xmlns:oel="http://schemas.microsoft.com/office/2019/extlst" xmlns:r="http://schemas.openxmlformats.org/officeDocument/2006/relationships" xmlns:m="http://schemas.openxmlformats.org/officeDocument/2006/math" xmlns:v="urn:schemas-microsoft-com:vml" xmlns:wp14="http://schemas.microsoft.com/office/word/2010/wordprocessingDrawing" xmlns:wp="http://schemas.openxmlformats.org/drawingml/2006/wordprocessingDrawing" xmlns:w10="urn:schemas-microsoft-com:office:word" xmlns:w="http://schemas.openxmlformats.org/wordprocessingml/2006/main" xmlns:w14="http://schemas.microsoft.com/office/word/2010/wordml" xmlns:w15="http://schemas.microsoft.com/office/word/2012/wordml" xmlns:w16cex="http://schemas.microsoft.com/office/word/2018/wordml/cex" xmlns:w16cid="http://schemas.microsoft.com/office/word/2016/wordml/cid" xmlns:w16="http://schemas.microsoft.com/office/word/2018/wordml" xmlns:w16sdtdh="http://schemas.microsoft.com/office/word/2020/wordml/sdtdatahash" xmlns:w16se="http://schemas.microsoft.com/office/word/2015/wordml/symex" xmlns:wpg="http://schemas.microsoft.com/office/word/2010/wordprocessingGroup" xmlns:wpi="http://schemas.microsoft.com/office/word/2010/wordprocessingInk" xmlns:wne="http://schemas.microsoft.com/office/word/2006/wordml" xmlns:wps="http://schemas.microsoft.com/office/word/2010/wordprocessingShape" mc:Ignorable="w14 w15 w16se w16cid w16 w16cex w16sdtdh wp14">
+<w:document xmlns:wpc="http://schemas.microsoft.com/office/word/2010/wordprocessingCanvas" xmlns:cx="http://schemas.microsoft.com/office/drawing/2014/chartex" xmlns:cx1="http://schemas.microsoft.com/office/drawing/2015/9/8/chartex" xmlns:cx2="http://schemas.microsoft.com/office/drawing/2015/10/21/chartex" xmlns:cx3="http://schemas.microsoft.com/office/drawing/2016/5/9/chartex" xmlns:cx4="http://schemas.microsoft.com/office/drawing/2016/5/10/chartex" xmlns:cx5="http://schemas.microsoft.com/office/drawing/2016/5/11/chartex" xmlns:cx6="http://schemas.microsoft.com/office/drawing/2016/5/12/chartex" xmlns:cx7="http://schemas.microsoft.com/office/drawing/2016/5/13/chartex" xmlns:cx8="http://schemas.microsoft.com/office/drawing/2016/5/14/chartex" xmlns:mc="http://schemas.openxmlformats.org/markup-compatibility/2006" xmlns:aink="http://schemas.microsoft.com/office/drawing/2016/ink" xmlns:am3d="http://schemas.microsoft.com/office/drawing/2017/model3d" xmlns:o="urn:schemas-microsoft-com:office:office" xmlns:oel="http://schemas.microsoft.com/office/2019/extlst" xmlns:r="http://schemas.openxmlformats.org/officeDocument/2006/relationships" xmlns:m="http://schemas.openxmlformats.org/officeDocument/2006/math" xmlns:v="urn:schemas-microsoft-com:vml" xmlns:wp14="http://schemas.microsoft.com/office/word/2010/wordprocessingDrawing" xmlns:wp="http://schemas.openxmlformats.org/drawingml/2006/wordprocessingDrawing" xmlns:w10="urn:schemas-microsoft-com:office:word" xmlns:w="http://schemas.openxmlformats.org/wordprocessingml/2006/main" xmlns:w14="http://schemas.microsoft.com/office/word/2010/wordml" xmlns:w15="http://schemas.microsoft.com/office/word/2012/wordml" xmlns:w16cex="http://schemas.microsoft.com/office/word/2018/wordml/cex" xmlns:w16cid="http://schemas.microsoft.com/office/word/2016/wordml/cid" xmlns:w16="http://schemas.microsoft.com/office/word/2018/wordml" xmlns:w16du="http://schemas.microsoft.com/office/word/2023/wordml/word16du" xmlns:w16sdtdh="http://schemas.microsoft.com/office/word/2020/wordml/sdtdatahash" xmlns:w16se="http://schemas.microsoft.com/office/word/2015/wordml/symex" xmlns:wpg="http://schemas.microsoft.com/office/word/2010/wordprocessingGroup" xmlns:wpi="http://schemas.microsoft.com/office/word/2010/wordprocessingInk" xmlns:wne="http://schemas.microsoft.com/office/word/2006/wordml" xmlns:wps="http://schemas.microsoft.com/office/word/2010/wordprocessingShape" mc:Ignorable="w14 w15 w16se w16cid w16 w16cex w16sdtdh w16du wp14">
   <w:body>
     <w:p>
       <w:pPr>
@@ -1769,7 +1769,7 @@
         </w:rPr>
         <w:lastRenderedPageBreak/>
         <w:drawing>
-          <wp:inline distT="0" distB="0" distL="0" distR="0" wp14:anchorId="794FF577" wp14:editId="3CE03530">
+          <wp:inline distT="0" distB="0" distL="0" distR="0" wp14:anchorId="794FF577" wp14:editId="4ADF7D88">
             <wp:extent cx="6111240" cy="3284220"/>
             <wp:effectExtent l="0" t="0" r="3810" b="0"/>
             <wp:docPr id="912518308" name="Immagine 3"/>
@@ -1884,7 +1884,19 @@
         <w:rPr>
           <w:lang w:val="en-US"/>
         </w:rPr>
-        <w:t xml:space="preserve">This application let me to create and configure a basket. After a look on Internet, I found </w:t>
+        <w:t>This application let me to create and configure a basket. After a look on</w:t>
+      </w:r>
+      <w:r>
+        <w:rPr>
+          <w:lang w:val="en-US"/>
+        </w:rPr>
+        <w:t xml:space="preserve"> the</w:t>
+      </w:r>
+      <w:r>
+        <w:rPr>
+          <w:lang w:val="en-US"/>
+        </w:rPr>
+        <w:t xml:space="preserve"> Internet, I found </w:t>
       </w:r>
       <w:hyperlink r:id="rId7" w:history="1">
         <w:r>
@@ -1919,25 +1931,7 @@
         <w:rPr>
           <w:lang w:val="en-US"/>
         </w:rPr>
-        <w:t>. In fact, r</w:t>
-      </w:r>
-      <w:r>
-        <w:rPr>
-          <w:lang w:val="en-US"/>
-        </w:rPr>
-        <w:t>equest</w:t>
-      </w:r>
-      <w:r>
-        <w:rPr>
-          <w:lang w:val="en-US"/>
-        </w:rPr>
-        <w:t xml:space="preserve"> </w:t>
-      </w:r>
-      <w:r>
-        <w:rPr>
-          <w:lang w:val="en-US"/>
-        </w:rPr>
-        <w:t>basket is a web application built to collect and register requests on a specific route, so called basket. When creating it, the user can specify another server to forward the request. The issue here is that the user can specify unintended services, such as network-closed applications.</w:t>
+        <w:t>. In fact, request basket is a web application built to collect and register requests on a specific route, so called basket. When creating it, the user can specify another server to forward the request. The issue here is that the user can specify unintended services, such as network-closed applications.</w:t>
       </w:r>
     </w:p>
     <w:p>
@@ -1967,7 +1961,7 @@
           <w:lang w:val="en-US"/>
         </w:rPr>
         <w:drawing>
-          <wp:inline distT="0" distB="0" distL="0" distR="0" wp14:anchorId="4A93B776" wp14:editId="54D616FD">
+          <wp:inline distT="0" distB="0" distL="0" distR="0" wp14:anchorId="4A93B776" wp14:editId="222A4681">
             <wp:extent cx="6111240" cy="1783080"/>
             <wp:effectExtent l="0" t="0" r="3810" b="7620"/>
             <wp:docPr id="1540725799" name="Immagine 4"/>
@@ -2084,7 +2078,7 @@
           <w:lang w:val="en-US"/>
         </w:rPr>
         <w:drawing>
-          <wp:inline distT="0" distB="0" distL="0" distR="0" wp14:anchorId="2D405FAF" wp14:editId="1D049BB4">
+          <wp:inline distT="0" distB="0" distL="0" distR="0" wp14:anchorId="2D405FAF" wp14:editId="2A15D21C">
             <wp:extent cx="6111240" cy="1584960"/>
             <wp:effectExtent l="0" t="0" r="3810" b="0"/>
             <wp:docPr id="846618176" name="Immagine 5"/>
@@ -2233,7 +2227,7 @@
           <w:lang w:val="en-US"/>
         </w:rPr>
         <w:drawing>
-          <wp:inline distT="0" distB="0" distL="0" distR="0" wp14:anchorId="53281DB4" wp14:editId="2CFDBB3B">
+          <wp:inline distT="0" distB="0" distL="0" distR="0" wp14:anchorId="53281DB4" wp14:editId="3F7FEF8D">
             <wp:extent cx="6118860" cy="2522220"/>
             <wp:effectExtent l="0" t="0" r="0" b="0"/>
             <wp:docPr id="1104924110" name="Immagine 6"/>
@@ -2406,7 +2400,7 @@
           <w:lang w:val="en-US"/>
         </w:rPr>
         <w:drawing>
-          <wp:inline distT="0" distB="0" distL="0" distR="0" wp14:anchorId="55380A10" wp14:editId="07D6FA2C">
+          <wp:inline distT="0" distB="0" distL="0" distR="0" wp14:anchorId="55380A10" wp14:editId="368C4D58">
             <wp:extent cx="6111240" cy="3314700"/>
             <wp:effectExtent l="0" t="0" r="3810" b="0"/>
             <wp:docPr id="1151259087" name="Immagine 7"/>
@@ -2519,7 +2513,19 @@
         <w:rPr>
           <w:lang w:val="en-US"/>
         </w:rPr>
-        <w:t xml:space="preserve">Again, I searched on Internet some possible known vulnerabilities. I found this application is vulnerable to RCE and I downloaded an exploit in a file named </w:t>
+        <w:t>Again, I searched on</w:t>
+      </w:r>
+      <w:r>
+        <w:rPr>
+          <w:lang w:val="en-US"/>
+        </w:rPr>
+        <w:t xml:space="preserve"> the</w:t>
+      </w:r>
+      <w:r>
+        <w:rPr>
+          <w:lang w:val="en-US"/>
+        </w:rPr>
+        <w:t xml:space="preserve"> Internet some possible known vulnerabilities. I found this application is vulnerable to RCE and I downloaded an exploit in a file named </w:t>
       </w:r>
       <w:r>
         <w:rPr>
@@ -3227,14 +3233,27 @@
       <w:r>
         <w:t xml:space="preserve">Picture </w:t>
       </w:r>
-      <w:fldSimple w:instr=" SEQ Picture \* ARABIC ">
-        <w:r>
-          <w:rPr>
-            <w:noProof/>
-          </w:rPr>
-          <w:t>11</w:t>
-        </w:r>
-      </w:fldSimple>
+      <w:r>
+        <w:fldChar w:fldCharType="begin"/>
+      </w:r>
+      <w:r>
+        <w:instrText xml:space="preserve"> SEQ Picture \* ARABIC </w:instrText>
+      </w:r>
+      <w:r>
+        <w:fldChar w:fldCharType="separate"/>
+      </w:r>
+      <w:r>
+        <w:rPr>
+          <w:noProof/>
+        </w:rPr>
+        <w:t>11</w:t>
+      </w:r>
+      <w:r>
+        <w:rPr>
+          <w:noProof/>
+        </w:rPr>
+        <w:fldChar w:fldCharType="end"/>
+      </w:r>
       <w:r>
         <w:t xml:space="preserve"> - Root flag</w:t>
       </w:r>
@@ -3251,7 +3270,7 @@
 </file>
 
 <file path=word/styles.xml><?xml version="1.0" encoding="utf-8"?>
-<w:styles xmlns:mc="http://schemas.openxmlformats.org/markup-compatibility/2006" xmlns:r="http://schemas.openxmlformats.org/officeDocument/2006/relationships" xmlns:w="http://schemas.openxmlformats.org/wordprocessingml/2006/main" xmlns:w14="http://schemas.microsoft.com/office/word/2010/wordml" xmlns:w15="http://schemas.microsoft.com/office/word/2012/wordml" xmlns:w16cex="http://schemas.microsoft.com/office/word/2018/wordml/cex" xmlns:w16cid="http://schemas.microsoft.com/office/word/2016/wordml/cid" xmlns:w16="http://schemas.microsoft.com/office/word/2018/wordml" xmlns:w16sdtdh="http://schemas.microsoft.com/office/word/2020/wordml/sdtdatahash" xmlns:w16se="http://schemas.microsoft.com/office/word/2015/wordml/symex" mc:Ignorable="w14 w15 w16se w16cid w16 w16cex w16sdtdh">
+<w:styles xmlns:mc="http://schemas.openxmlformats.org/markup-compatibility/2006" xmlns:r="http://schemas.openxmlformats.org/officeDocument/2006/relationships" xmlns:w="http://schemas.openxmlformats.org/wordprocessingml/2006/main" xmlns:w14="http://schemas.microsoft.com/office/word/2010/wordml" xmlns:w15="http://schemas.microsoft.com/office/word/2012/wordml" xmlns:w16cex="http://schemas.microsoft.com/office/word/2018/wordml/cex" xmlns:w16cid="http://schemas.microsoft.com/office/word/2016/wordml/cid" xmlns:w16="http://schemas.microsoft.com/office/word/2018/wordml" xmlns:w16du="http://schemas.microsoft.com/office/word/2023/wordml/word16du" xmlns:w16sdtdh="http://schemas.microsoft.com/office/word/2020/wordml/sdtdatahash" xmlns:w16se="http://schemas.microsoft.com/office/word/2015/wordml/symex" mc:Ignorable="w14 w15 w16se w16cid w16 w16cex w16sdtdh w16du">
   <w:docDefaults>
     <w:rPrDefault>
       <w:rPr>

</xml_diff>